<commit_message>
UK deaths by vax status
</commit_message>
<xml_diff>
--- a/debate/ACM/vDFR_studies.docx
+++ b/debate/ACM/vDFR_studies.docx
@@ -14,23 +14,7 @@
           <w:b/>
           <w:bCs/>
         </w:rPr>
-        <w:t>Key Studies Computing Vaccine Death Fatality Rate (</w:t>
-      </w:r>
-      <w:proofErr w:type="spellStart"/>
-      <w:r>
-        <w:rPr>
-          <w:b/>
-          <w:bCs/>
-        </w:rPr>
-        <w:t>vDFR</w:t>
-      </w:r>
-      <w:proofErr w:type="spellEnd"/>
-      <w:r>
-        <w:rPr>
-          <w:b/>
-          <w:bCs/>
-        </w:rPr>
-        <w:t>) for COVID-19 Vaccines</w:t>
+        <w:t>Key Studies Computing Vaccine Death Fatality Rate (vDFR) for COVID-19 Vaccines</w:t>
       </w:r>
     </w:p>
     <w:p>
@@ -66,21 +50,25 @@
       </w:r>
     </w:p>
     <w:p>
-      <w:proofErr w:type="spellStart"/>
+      <w:r>
+        <w:t xml:space="preserve">Published in peer-reviewed </w:t>
+      </w:r>
+      <w:hyperlink r:id="rId5" w:history="1">
+        <w:r>
+          <w:rPr>
+            <w:rStyle w:val="Hyperlink"/>
+          </w:rPr>
+          <w:t>Journal of Research and Applied Medicine</w:t>
+        </w:r>
+      </w:hyperlink>
+    </w:p>
+    <w:p>
       <w:r>
         <w:rPr>
           <w:b/>
           <w:bCs/>
         </w:rPr>
-        <w:t>vDFR</w:t>
-      </w:r>
-      <w:proofErr w:type="spellEnd"/>
-      <w:r>
-        <w:rPr>
-          <w:b/>
-          <w:bCs/>
-        </w:rPr>
-        <w:t xml:space="preserve"> Finding</w:t>
+        <w:t>vDFR Finding</w:t>
       </w:r>
       <w:r>
         <w:t>: 1 death per 800-2000 doses (0.05-0.125%)</w:t>
@@ -111,9 +99,66 @@
       </w:r>
     </w:p>
     <w:p>
-      <w:r>
-        <w:t>In a follow-up analysis examining global data, Rancourt's team estimated approximately 17 million vaccine-induced deaths worldwide.</w:t>
-      </w:r>
+      <w:pPr>
+        <w:rPr>
+          <w:b/>
+          <w:bCs/>
+        </w:rPr>
+      </w:pPr>
+      <w:r>
+        <w:t xml:space="preserve">In a </w:t>
+      </w:r>
+      <w:hyperlink r:id="rId6" w:history="1">
+        <w:r>
+          <w:rPr>
+            <w:rStyle w:val="Hyperlink"/>
+          </w:rPr>
+          <w:t>follow-up analysis examining glo</w:t>
+        </w:r>
+        <w:r>
+          <w:rPr>
+            <w:rStyle w:val="Hyperlink"/>
+          </w:rPr>
+          <w:t>b</w:t>
+        </w:r>
+        <w:r>
+          <w:rPr>
+            <w:rStyle w:val="Hyperlink"/>
+          </w:rPr>
+          <w:t>al data</w:t>
+        </w:r>
+      </w:hyperlink>
+      <w:r>
+        <w:t xml:space="preserve"> (125 countries)</w:t>
+      </w:r>
+      <w:r>
+        <w:t xml:space="preserve">, Rancourt's team estimated </w:t>
+      </w:r>
+      <w:r>
+        <w:t xml:space="preserve">a vDFR of </w:t>
+      </w:r>
+      <w:r>
+        <w:rPr>
+          <w:b/>
+          <w:bCs/>
+        </w:rPr>
+        <w:t>0.126%</w:t>
+      </w:r>
+      <w:r>
+        <w:rPr>
+          <w:b/>
+          <w:bCs/>
+        </w:rPr>
+        <w:t>.</w:t>
+      </w:r>
+    </w:p>
+    <w:p>
+      <w:pPr>
+        <w:rPr>
+          <w:b/>
+          <w:bCs/>
+        </w:rPr>
+      </w:pPr>
     </w:p>
     <w:p>
       <w:pPr>
@@ -139,28 +184,51 @@
         <w:t>Study</w:t>
       </w:r>
       <w:r>
-        <w:t>: "COVID vaccination and age-stratified all-cause mortality risk"</w:t>
+        <w:t>: "</w:t>
+      </w:r>
+      <w:hyperlink r:id="rId7" w:history="1">
+        <w:r>
+          <w:rPr>
+            <w:rStyle w:val="Hyperlink"/>
+          </w:rPr>
+          <w:t>COVID vaccination and age-stratifie</w:t>
+        </w:r>
+        <w:r>
+          <w:rPr>
+            <w:rStyle w:val="Hyperlink"/>
+          </w:rPr>
+          <w:t>d</w:t>
+        </w:r>
+        <w:r>
+          <w:rPr>
+            <w:rStyle w:val="Hyperlink"/>
+          </w:rPr>
+          <w:t xml:space="preserve"> all-cause mortality risk</w:t>
+        </w:r>
+      </w:hyperlink>
+      <w:r>
+        <w:t>"</w:t>
       </w:r>
     </w:p>
     <w:p>
-      <w:proofErr w:type="spellStart"/>
       <w:r>
         <w:rPr>
           <w:b/>
           <w:bCs/>
         </w:rPr>
-        <w:t>vDFR</w:t>
-      </w:r>
-      <w:proofErr w:type="spellEnd"/>
-      <w:r>
-        <w:rPr>
-          <w:b/>
-          <w:bCs/>
-        </w:rPr>
-        <w:t xml:space="preserve"> Finding</w:t>
-      </w:r>
-      <w:r>
-        <w:t>: 1 death per 2000-5000 doses (0.02-0.05%)</w:t>
+        <w:t>vDFR Finding</w:t>
+      </w:r>
+      <w:r>
+        <w:t xml:space="preserve">: </w:t>
+      </w:r>
+      <w:r>
+        <w:t>“A</w:t>
+      </w:r>
+      <w:r>
+        <w:t> US national average VMR of 0.04%</w:t>
+      </w:r>
+      <w:r>
+        <w:t>”</w:t>
       </w:r>
     </w:p>
     <w:p>
@@ -194,6 +262,14 @@
           <w:bCs/>
         </w:rPr>
       </w:pPr>
+    </w:p>
+    <w:p>
+      <w:pPr>
+        <w:rPr>
+          <w:b/>
+          <w:bCs/>
+        </w:rPr>
+      </w:pPr>
       <w:r>
         <w:rPr>
           <w:b/>
@@ -211,30 +287,48 @@
         <w:t>Study</w:t>
       </w:r>
       <w:r>
-        <w:t>: "How Many People Died from the Covid-19 Inoculations?"</w:t>
-      </w:r>
+        <w:t xml:space="preserve">: </w:t>
+      </w:r>
+      <w:hyperlink r:id="rId8" w:history="1">
+        <w:r>
+          <w:rPr>
+            <w:rStyle w:val="Hyperlink"/>
+          </w:rPr>
+          <w:t>COVID-19 Illness and Vaccination Experiences in Social Circles Affect COVID-19 Vaccination Decisions</w:t>
+        </w:r>
+      </w:hyperlink>
     </w:p>
     <w:p>
-      <w:proofErr w:type="spellStart"/>
       <w:r>
         <w:rPr>
           <w:b/>
           <w:bCs/>
         </w:rPr>
-        <w:t>vDFR</w:t>
-      </w:r>
-      <w:proofErr w:type="spellEnd"/>
-      <w:r>
-        <w:rPr>
-          <w:b/>
-          <w:bCs/>
-        </w:rPr>
-        <w:t xml:space="preserve"> Finding</w:t>
-      </w:r>
-      <w:r>
-        <w:t>: 1 death per 1000-2500 doses (0.04-0.1%)</w:t>
+        <w:t>vDFR Finding</w:t>
+      </w:r>
+      <w:r>
+        <w:t xml:space="preserve">: </w:t>
+      </w:r>
+      <w:r>
+        <w:t>278,000 deaths per 500M</w:t>
+      </w:r>
+      <w:r>
+        <w:t xml:space="preserve"> doses (</w:t>
+      </w:r>
+      <w:r>
+        <w:t>vDFR=</w:t>
+      </w:r>
+      <w:r>
+        <w:t>0.05</w:t>
+      </w:r>
+      <w:r>
+        <w:t>5</w:t>
+      </w:r>
+      <w:r>
+        <w:t>%)</w:t>
       </w:r>
     </w:p>
+    <w:p/>
     <w:p>
       <w:r>
         <w:rPr>
@@ -260,198 +354,16 @@
       </w:r>
     </w:p>
     <w:p>
-      <w:pPr>
-        <w:rPr>
-          <w:b/>
-          <w:bCs/>
-        </w:rPr>
-      </w:pPr>
-      <w:r>
-        <w:rPr>
-          <w:b/>
-          <w:bCs/>
-        </w:rPr>
-        <w:lastRenderedPageBreak/>
-        <w:t>Scott McLachlan et al.</w:t>
+      <w:r>
+        <w:t>Copy from whatsapp andre</w:t>
       </w:r>
     </w:p>
     <w:p>
       <w:r>
-        <w:rPr>
-          <w:b/>
-          <w:bCs/>
-        </w:rPr>
-        <w:t>Study</w:t>
-      </w:r>
-      <w:r>
-        <w:t>: "Analysis of COVID-19 vaccine death reports from the Vaccine Adverse Events Reporting System (VAERS)"</w:t>
+        <w:t>See abstract of https://www.researchgate.net/publication/368777703_Causal_effect_of_covid_vaccination_on_mortality_in_Europe. Found 0.13% in NL and 0.3% in EU.</w:t>
       </w:r>
     </w:p>
-    <w:p>
-      <w:proofErr w:type="spellStart"/>
-      <w:r>
-        <w:rPr>
-          <w:b/>
-          <w:bCs/>
-        </w:rPr>
-        <w:t>vDFR</w:t>
-      </w:r>
-      <w:proofErr w:type="spellEnd"/>
-      <w:r>
-        <w:rPr>
-          <w:b/>
-          <w:bCs/>
-        </w:rPr>
-        <w:t xml:space="preserve"> Finding</w:t>
-      </w:r>
-      <w:r>
-        <w:t>: Did not compute an overall rate but found that 67% of deaths occurred within 3 days of vaccination</w:t>
-      </w:r>
-    </w:p>
-    <w:p>
-      <w:r>
-        <w:rPr>
-          <w:b/>
-          <w:bCs/>
-        </w:rPr>
-        <w:t>Methodology</w:t>
-      </w:r>
-      <w:r>
-        <w:t>: Detailed analysis of VAERS reports, focusing on temporal relationships and patterns of adverse events.</w:t>
-      </w:r>
-    </w:p>
-    <w:p>
-      <w:pPr>
-        <w:rPr>
-          <w:b/>
-          <w:bCs/>
-        </w:rPr>
-      </w:pPr>
-      <w:r>
-        <w:rPr>
-          <w:b/>
-          <w:bCs/>
-        </w:rPr>
-        <w:t>Jessica Rose</w:t>
-      </w:r>
-    </w:p>
-    <w:p>
-      <w:r>
-        <w:rPr>
-          <w:b/>
-          <w:bCs/>
-        </w:rPr>
-        <w:t>Study</w:t>
-      </w:r>
-      <w:r>
-        <w:t>: "Critical analysis of the VAERS database concerning COVID-19 injection-related adverse events and deaths"</w:t>
-      </w:r>
-    </w:p>
-    <w:p>
-      <w:proofErr w:type="spellStart"/>
-      <w:r>
-        <w:rPr>
-          <w:b/>
-          <w:bCs/>
-        </w:rPr>
-        <w:t>vDFR</w:t>
-      </w:r>
-      <w:proofErr w:type="spellEnd"/>
-      <w:r>
-        <w:rPr>
-          <w:b/>
-          <w:bCs/>
-        </w:rPr>
-        <w:t xml:space="preserve"> Finding</w:t>
-      </w:r>
-      <w:r>
-        <w:t>: Estimated 1 death per 1000-2000 doses (0.05-0.1%) after applying under-reporting factors</w:t>
-      </w:r>
-    </w:p>
-    <w:p>
-      <w:r>
-        <w:rPr>
-          <w:b/>
-          <w:bCs/>
-        </w:rPr>
-        <w:t>Methodology</w:t>
-      </w:r>
-      <w:r>
-        <w:t>: Applied established under-reporting factors to VAERS data to estimate true incidence rates of adverse events including deaths.</w:t>
-      </w:r>
-    </w:p>
-    <w:p>
-      <w:r>
-        <w:rPr>
-          <w:b/>
-          <w:bCs/>
-        </w:rPr>
-        <w:t>Key Quote</w:t>
-      </w:r>
-      <w:r>
-        <w:t>: "When the URF [under-reporting factor] is applied to the death data, the estimate is approximately 400,000 deaths."</w:t>
-      </w:r>
-    </w:p>
-    <w:p>
-      <w:pPr>
-        <w:rPr>
-          <w:b/>
-          <w:bCs/>
-        </w:rPr>
-      </w:pPr>
-      <w:r>
-        <w:rPr>
-          <w:b/>
-          <w:bCs/>
-        </w:rPr>
-        <w:t>Herve Seligmann and Peter McCullough</w:t>
-      </w:r>
-    </w:p>
-    <w:p>
-      <w:r>
-        <w:rPr>
-          <w:b/>
-          <w:bCs/>
-        </w:rPr>
-        <w:t>Study</w:t>
-      </w:r>
-      <w:r>
-        <w:t>: "Estimating Vaccine-Induced Mortality"</w:t>
-      </w:r>
-    </w:p>
-    <w:p>
-      <w:proofErr w:type="spellStart"/>
-      <w:r>
-        <w:rPr>
-          <w:b/>
-          <w:bCs/>
-        </w:rPr>
-        <w:t>vDFR</w:t>
-      </w:r>
-      <w:proofErr w:type="spellEnd"/>
-      <w:r>
-        <w:rPr>
-          <w:b/>
-          <w:bCs/>
-        </w:rPr>
-        <w:t xml:space="preserve"> Finding</w:t>
-      </w:r>
-      <w:r>
-        <w:t>: 1 death per 1000-2500 injections (0.04-0.1%)</w:t>
-      </w:r>
-    </w:p>
-    <w:p>
-      <w:r>
-        <w:rPr>
-          <w:b/>
-          <w:bCs/>
-        </w:rPr>
-        <w:t>Methodology</w:t>
-      </w:r>
-      <w:r>
-        <w:t>: Analyzed age-stratified mortality data in relation to vaccination timing across multiple countries.</w:t>
-      </w:r>
-    </w:p>
+    <w:p/>
     <w:p>
       <w:pPr>
         <w:rPr>
@@ -469,15 +381,7 @@
     </w:p>
     <w:p>
       <w:r>
-        <w:t xml:space="preserve">For context, traditional vaccines typically have a </w:t>
-      </w:r>
-      <w:proofErr w:type="spellStart"/>
-      <w:r>
-        <w:t>vDFR</w:t>
-      </w:r>
-      <w:proofErr w:type="spellEnd"/>
-      <w:r>
-        <w:t xml:space="preserve"> of approximately 1-2 deaths per 1,000,000 doses (0.0001-0.0002%). This means the estimated COVID-19 vaccine death rates from these studies are 100-1000 times higher than what has historically been considered acceptable for vaccines.</w:t>
+        <w:t>For context, traditional vaccines typically have a vDFR of approximately 1-2 deaths per 1,000,000 doses (0.0001-0.0002%). This means the estimated COVID-19 vaccine death rates from these studies are 100-1000 times higher than what has historically been considered acceptable for vaccines.</w:t>
       </w:r>
     </w:p>
     <w:p>
@@ -530,7 +434,6 @@
           <w:b/>
           <w:bCs/>
         </w:rPr>
-        <w:lastRenderedPageBreak/>
         <w:t>Temporal analysis</w:t>
       </w:r>
       <w:r>
@@ -588,15 +491,7 @@
         <w:t>Control comparisons</w:t>
       </w:r>
       <w:r>
-        <w:t xml:space="preserve"> - </w:t>
-      </w:r>
-      <w:proofErr w:type="gramStart"/>
-      <w:r>
-        <w:t>Comparing to</w:t>
-      </w:r>
-      <w:proofErr w:type="gramEnd"/>
-      <w:r>
-        <w:t xml:space="preserve"> pre-pandemic periods and unvaccinated populations</w:t>
+        <w:t> - Comparing to pre-pandemic periods and unvaccinated populations</w:t>
       </w:r>
     </w:p>
     <w:p>
@@ -644,6 +539,7 @@
         </w:numPr>
       </w:pPr>
       <w:r>
+        <w:lastRenderedPageBreak/>
         <w:t>Potential confounding factors in temporal analyses</w:t>
       </w:r>
     </w:p>
@@ -5799,7 +5695,6 @@
     <w:next w:val="Normal"/>
     <w:link w:val="Heading2Char"/>
     <w:uiPriority w:val="9"/>
-    <w:semiHidden/>
     <w:unhideWhenUsed/>
     <w:qFormat/>
     <w:rsid w:val="002661DC"/>
@@ -6015,7 +5910,6 @@
     <w:basedOn w:val="DefaultParagraphFont"/>
     <w:link w:val="Heading2"/>
     <w:uiPriority w:val="9"/>
-    <w:semiHidden/>
     <w:rsid w:val="002661DC"/>
     <w:rPr>
       <w:rFonts w:asciiTheme="majorHAnsi" w:eastAsiaTheme="majorEastAsia" w:hAnsiTheme="majorHAnsi" w:cstheme="majorBidi"/>
@@ -6285,6 +6179,41 @@
       <w:smallCaps/>
       <w:color w:val="0F4761" w:themeColor="accent1" w:themeShade="BF"/>
       <w:spacing w:val="5"/>
+    </w:rPr>
+  </w:style>
+  <w:style w:type="character" w:styleId="Hyperlink">
+    <w:name w:val="Hyperlink"/>
+    <w:basedOn w:val="DefaultParagraphFont"/>
+    <w:uiPriority w:val="99"/>
+    <w:unhideWhenUsed/>
+    <w:rsid w:val="009C2345"/>
+    <w:rPr>
+      <w:color w:val="467886" w:themeColor="hyperlink"/>
+      <w:u w:val="single"/>
+    </w:rPr>
+  </w:style>
+  <w:style w:type="character" w:styleId="UnresolvedMention">
+    <w:name w:val="Unresolved Mention"/>
+    <w:basedOn w:val="DefaultParagraphFont"/>
+    <w:uiPriority w:val="99"/>
+    <w:semiHidden/>
+    <w:unhideWhenUsed/>
+    <w:rsid w:val="009C2345"/>
+    <w:rPr>
+      <w:color w:val="605E5C"/>
+      <w:shd w:val="clear" w:color="auto" w:fill="E1DFDD"/>
+    </w:rPr>
+  </w:style>
+  <w:style w:type="character" w:styleId="FollowedHyperlink">
+    <w:name w:val="FollowedHyperlink"/>
+    <w:basedOn w:val="DefaultParagraphFont"/>
+    <w:uiPriority w:val="99"/>
+    <w:semiHidden/>
+    <w:unhideWhenUsed/>
+    <w:rsid w:val="00714E09"/>
+    <w:rPr>
+      <w:color w:val="96607D" w:themeColor="followedHyperlink"/>
+      <w:u w:val="single"/>
     </w:rPr>
   </w:style>
 </w:styles>

</xml_diff>